<commit_message>
Changes in protocol Sidelnykov
</commit_message>
<xml_diff>
--- a/Lab1 protocols/Sidelnykov Nazar Lab1.docx
+++ b/Lab1 protocols/Sidelnykov Nazar Lab1.docx
@@ -405,18 +405,7 @@
           <w:sz w:val="28"/>
           <w:lang w:val="uk-UA"/>
         </w:rPr>
-        <w:t>Сід</w:t>
-      </w:r>
-      <w:bookmarkStart w:id="0" w:name="_GoBack"/>
-      <w:bookmarkEnd w:id="0"/>
-      <w:r>
-        <w:rPr>
-          <w:rFonts w:hint="default" w:ascii="Times New Roman" w:hAnsi="Times New Roman"/>
-          <w:i/>
-          <w:sz w:val="28"/>
-          <w:lang w:val="uk-UA"/>
-        </w:rPr>
-        <w:t>ельников Назар</w:t>
+        <w:t>Сідельников Назар</w:t>
       </w:r>
     </w:p>
     <w:p>
@@ -7492,7 +7481,7 @@
         <w:pStyle w:val="5"/>
         <w:spacing w:before="0" w:beforeAutospacing="0" w:after="0" w:afterAutospacing="0"/>
         <w:rPr>
-          <w:rFonts w:ascii="Arial" w:hAnsi="Arial" w:cs="Arial"/>
+          <w:rFonts w:hint="default" w:ascii="Arial" w:hAnsi="Arial" w:cs="Arial"/>
           <w:sz w:val="28"/>
           <w:szCs w:val="28"/>
           <w:lang w:val="uk-UA"/>
@@ -7532,8 +7521,37 @@
           <w:szCs w:val="28"/>
           <w:lang w:val="uk-UA"/>
         </w:rPr>
-        <w:t>Програма для підрахунку калорій за день.</w:t>
-      </w:r>
+        <w:t xml:space="preserve">Програма </w:t>
+      </w:r>
+      <w:r>
+        <w:rPr>
+          <w:rFonts w:hint="default" w:ascii="Arial" w:hAnsi="Arial" w:cs="Arial"/>
+          <w:sz w:val="28"/>
+          <w:szCs w:val="28"/>
+          <w:lang w:val="uk-UA"/>
+        </w:rPr>
+        <w:t xml:space="preserve">буде написана на </w:t>
+      </w:r>
+      <w:r>
+        <w:rPr>
+          <w:rFonts w:hint="default" w:ascii="Arial" w:hAnsi="Arial" w:cs="Arial"/>
+          <w:sz w:val="28"/>
+          <w:szCs w:val="28"/>
+          <w:lang w:val="en-US"/>
+        </w:rPr>
+        <w:t xml:space="preserve">XamarinForms. </w:t>
+      </w:r>
+      <w:r>
+        <w:rPr>
+          <w:rFonts w:hint="default" w:ascii="Arial" w:hAnsi="Arial" w:cs="Arial"/>
+          <w:sz w:val="28"/>
+          <w:szCs w:val="28"/>
+          <w:lang w:val="uk-UA"/>
+        </w:rPr>
+        <w:t>Насамперед хочу кількість витрачених грошей за день.</w:t>
+      </w:r>
+      <w:bookmarkStart w:id="0" w:name="_GoBack"/>
+      <w:bookmarkEnd w:id="0"/>
     </w:p>
     <w:p>
       <w:pPr>

</xml_diff>